<commit_message>
python program za namestitev tensorflow
</commit_message>
<xml_diff>
--- a/Manual.docx
+++ b/Manual.docx
@@ -25,9 +25,51 @@
         <w:ind w:left="0" w:hanging="0"/>
         <w:rPr/>
       </w:pPr>
-      <w:r>
+      <w:hyperlink r:id="rId2">
+        <w:r>
+          <w:rPr/>
+          <w:t>Image Collection:</w:t>
+        </w:r>
+      </w:hyperlink>
+    </w:p>
+    <w:p>
+      <w:pPr>
+        <w:pStyle w:val="TextBody"/>
+        <w:spacing w:before="240" w:after="120"/>
+        <w:ind w:left="0" w:hanging="0"/>
         <w:rPr/>
-        <w:t>https://github.com/nicknochnack/TFODCourse/blob/main/1.%20Image%20Collection.ipynb</w:t>
+      </w:pPr>
+      <w:hyperlink r:id="rId3">
+        <w:r>
+          <w:rPr>
+            <w:rStyle w:val="InternetLink"/>
+          </w:rPr>
+          <w:t>https://github.com/nicknochnack/TFODCourse/blob/main/1.%20Image%20Collection.ipynb</w:t>
+        </w:r>
+      </w:hyperlink>
+    </w:p>
+    <w:p>
+      <w:pPr>
+        <w:pStyle w:val="TextBody"/>
+        <w:spacing w:before="240" w:after="120"/>
+        <w:ind w:left="0" w:hanging="0"/>
+        <w:rPr/>
+      </w:pPr>
+      <w:r>
+        <w:rPr/>
+        <w:t>Training and Detection:</w:t>
+      </w:r>
+    </w:p>
+    <w:p>
+      <w:pPr>
+        <w:pStyle w:val="TextBody"/>
+        <w:spacing w:before="240" w:after="120"/>
+        <w:ind w:left="0" w:hanging="0"/>
+        <w:rPr/>
+      </w:pPr>
+      <w:r>
+        <w:rPr/>
+        <w:t>https://github.com/nicknochnack/TFODCourse/blob/main/2.%20Training%20and%20Detection.ipynb</w:t>
       </w:r>
     </w:p>
     <w:p>
@@ -683,6 +725,110 @@
           <w:vertAlign w:val="baseline"/>
         </w:rPr>
       </w:pPr>
+      <w:hyperlink r:id="rId5">
+        <w:r>
+          <w:rPr>
+            <w:rStyle w:val="InternetLink"/>
+            <w:rFonts w:eastAsia="Liberation Serif" w:cs="Liberation Serif"/>
+            <w:b w:val="false"/>
+            <w:i w:val="false"/>
+            <w:caps w:val="false"/>
+            <w:smallCaps w:val="false"/>
+            <w:strike w:val="false"/>
+            <w:dstrike w:val="false"/>
+            <w:color w:val="000000"/>
+            <w:position w:val="0"/>
+            <w:sz w:val="24"/>
+            <w:sz w:val="24"/>
+            <w:szCs w:val="24"/>
+            <w:u w:val="none"/>
+            <w:shd w:fill="auto" w:val="clear"/>
+            <w:vertAlign w:val="baseline"/>
+          </w:rPr>
+          <w:t>https://youtu.be/yqkISICHH-U?t=3982</w:t>
+        </w:r>
+      </w:hyperlink>
+    </w:p>
+    <w:p>
+      <w:pPr>
+        <w:pStyle w:val="Normal"/>
+        <w:widowControl/>
+        <w:shd w:val="clear" w:fill="auto"/>
+        <w:spacing w:lineRule="auto" w:line="288" w:before="0" w:after="140"/>
+        <w:ind w:left="0" w:right="0" w:hanging="0"/>
+        <w:jc w:val="left"/>
+        <w:rPr>
+          <w:rFonts w:ascii="Liberation Serif" w:hAnsi="Liberation Serif" w:eastAsia="Liberation Serif" w:cs="Liberation Serif"/>
+          <w:b w:val="false"/>
+          <w:b w:val="false"/>
+          <w:i w:val="false"/>
+          <w:i w:val="false"/>
+          <w:caps w:val="false"/>
+          <w:smallCaps w:val="false"/>
+          <w:strike w:val="false"/>
+          <w:dstrike w:val="false"/>
+          <w:color w:val="000000"/>
+          <w:position w:val="0"/>
+          <w:sz w:val="24"/>
+          <w:sz w:val="24"/>
+          <w:szCs w:val="24"/>
+          <w:u w:val="none"/>
+          <w:shd w:fill="auto" w:val="clear"/>
+          <w:vertAlign w:val="baseline"/>
+        </w:rPr>
+      </w:pPr>
+      <w:hyperlink r:id="rId7">
+        <w:r>
+          <w:rPr>
+            <w:rStyle w:val="InternetLink"/>
+            <w:rFonts w:eastAsia="Liberation Serif" w:cs="Liberation Serif"/>
+            <w:b w:val="false"/>
+            <w:i w:val="false"/>
+            <w:caps w:val="false"/>
+            <w:smallCaps w:val="false"/>
+            <w:strike w:val="false"/>
+            <w:dstrike w:val="false"/>
+            <w:color w:val="000000"/>
+            <w:position w:val="0"/>
+            <w:sz w:val="24"/>
+            <w:sz w:val="24"/>
+            <w:szCs w:val="24"/>
+            <w:u w:val="none"/>
+            <w:shd w:fill="auto" w:val="clear"/>
+            <w:vertAlign w:val="baseline"/>
+          </w:rPr>
+          <w:t>https://youtu.be/yqkISICHH-U?t=4185</w:t>
+        </w:r>
+      </w:hyperlink>
+    </w:p>
+    <w:p>
+      <w:pPr>
+        <w:pStyle w:val="Normal"/>
+        <w:widowControl/>
+        <w:shd w:val="clear" w:fill="auto"/>
+        <w:spacing w:lineRule="auto" w:line="288" w:before="0" w:after="140"/>
+        <w:ind w:left="0" w:right="0" w:hanging="0"/>
+        <w:jc w:val="left"/>
+        <w:rPr>
+          <w:rFonts w:ascii="Liberation Serif" w:hAnsi="Liberation Serif" w:eastAsia="Liberation Serif" w:cs="Liberation Serif"/>
+          <w:b w:val="false"/>
+          <w:b w:val="false"/>
+          <w:i w:val="false"/>
+          <w:i w:val="false"/>
+          <w:caps w:val="false"/>
+          <w:smallCaps w:val="false"/>
+          <w:strike w:val="false"/>
+          <w:dstrike w:val="false"/>
+          <w:color w:val="000000"/>
+          <w:position w:val="0"/>
+          <w:sz w:val="24"/>
+          <w:sz w:val="24"/>
+          <w:szCs w:val="24"/>
+          <w:u w:val="none"/>
+          <w:shd w:fill="auto" w:val="clear"/>
+          <w:vertAlign w:val="baseline"/>
+        </w:rPr>
+      </w:pPr>
       <w:r>
         <w:rPr>
           <w:rFonts w:eastAsia="Liberation Serif" w:cs="Liberation Serif"/>
@@ -701,7 +847,160 @@
           <w:shd w:fill="auto" w:val="clear"/>
           <w:vertAlign w:val="baseline"/>
         </w:rPr>
-        <w:t>https://youtu.be/yqkISICHH-U?t=3982</w:t>
+        <w:t>training and spliting:</w:t>
+      </w:r>
+    </w:p>
+    <w:p>
+      <w:pPr>
+        <w:pStyle w:val="Normal"/>
+        <w:widowControl/>
+        <w:shd w:val="clear" w:fill="auto"/>
+        <w:spacing w:lineRule="auto" w:line="288" w:before="0" w:after="140"/>
+        <w:ind w:left="0" w:right="0" w:hanging="0"/>
+        <w:jc w:val="left"/>
+        <w:rPr>
+          <w:rFonts w:ascii="Liberation Serif" w:hAnsi="Liberation Serif" w:eastAsia="Liberation Serif" w:cs="Liberation Serif"/>
+          <w:b w:val="false"/>
+          <w:b w:val="false"/>
+          <w:i w:val="false"/>
+          <w:i w:val="false"/>
+          <w:caps w:val="false"/>
+          <w:smallCaps w:val="false"/>
+          <w:strike w:val="false"/>
+          <w:dstrike w:val="false"/>
+          <w:color w:val="000000"/>
+          <w:position w:val="0"/>
+          <w:sz w:val="24"/>
+          <w:sz w:val="24"/>
+          <w:szCs w:val="24"/>
+          <w:u w:val="none"/>
+          <w:shd w:fill="auto" w:val="clear"/>
+          <w:vertAlign w:val="baseline"/>
+        </w:rPr>
+      </w:pPr>
+      <w:hyperlink r:id="rId9">
+        <w:r>
+          <w:rPr>
+            <w:rStyle w:val="InternetLink"/>
+            <w:rFonts w:eastAsia="Liberation Serif" w:cs="Liberation Serif"/>
+            <w:b w:val="false"/>
+            <w:i w:val="false"/>
+            <w:caps w:val="false"/>
+            <w:smallCaps w:val="false"/>
+            <w:strike w:val="false"/>
+            <w:dstrike w:val="false"/>
+            <w:color w:val="000000"/>
+            <w:position w:val="0"/>
+            <w:sz w:val="24"/>
+            <w:sz w:val="24"/>
+            <w:szCs w:val="24"/>
+            <w:u w:val="none"/>
+            <w:shd w:fill="auto" w:val="clear"/>
+            <w:vertAlign w:val="baseline"/>
+          </w:rPr>
+          <w:t>https://youtu.be/yqkISICHH-U?t=5005</w:t>
+        </w:r>
+      </w:hyperlink>
+    </w:p>
+    <w:p>
+      <w:pPr>
+        <w:pStyle w:val="Normal"/>
+        <w:widowControl/>
+        <w:shd w:val="clear" w:fill="auto"/>
+        <w:spacing w:lineRule="auto" w:line="288" w:before="0" w:after="140"/>
+        <w:ind w:left="0" w:right="0" w:hanging="0"/>
+        <w:jc w:val="left"/>
+        <w:rPr>
+          <w:rFonts w:ascii="Liberation Serif" w:hAnsi="Liberation Serif" w:eastAsia="Liberation Serif" w:cs="Liberation Serif"/>
+          <w:b w:val="false"/>
+          <w:b w:val="false"/>
+          <w:i w:val="false"/>
+          <w:i w:val="false"/>
+          <w:caps w:val="false"/>
+          <w:smallCaps w:val="false"/>
+          <w:strike w:val="false"/>
+          <w:dstrike w:val="false"/>
+          <w:color w:val="000000"/>
+          <w:position w:val="0"/>
+          <w:sz w:val="24"/>
+          <w:sz w:val="24"/>
+          <w:szCs w:val="24"/>
+          <w:u w:val="none"/>
+          <w:shd w:fill="auto" w:val="clear"/>
+          <w:vertAlign w:val="baseline"/>
+        </w:rPr>
+      </w:pPr>
+      <w:hyperlink r:id="rId11">
+        <w:r>
+          <w:rPr>
+            <w:rStyle w:val="InternetLink"/>
+            <w:rFonts w:eastAsia="Liberation Serif" w:cs="Liberation Serif"/>
+            <w:b w:val="false"/>
+            <w:i w:val="false"/>
+            <w:caps w:val="false"/>
+            <w:smallCaps w:val="false"/>
+            <w:strike w:val="false"/>
+            <w:dstrike w:val="false"/>
+            <w:color w:val="000000"/>
+            <w:position w:val="0"/>
+            <w:sz w:val="24"/>
+            <w:sz w:val="24"/>
+            <w:szCs w:val="24"/>
+            <w:u w:val="none"/>
+            <w:shd w:fill="auto" w:val="clear"/>
+            <w:vertAlign w:val="baseline"/>
+          </w:rPr>
+          <w:t>https://youtu.be/yqkISICHH-U?t=5299</w:t>
+        </w:r>
+      </w:hyperlink>
+    </w:p>
+    <w:p>
+      <w:pPr>
+        <w:pStyle w:val="Normal"/>
+        <w:widowControl/>
+        <w:shd w:val="clear" w:fill="auto"/>
+        <w:spacing w:lineRule="auto" w:line="288" w:before="0" w:after="140"/>
+        <w:ind w:left="0" w:right="0" w:hanging="0"/>
+        <w:jc w:val="left"/>
+        <w:rPr>
+          <w:rFonts w:ascii="Liberation Serif" w:hAnsi="Liberation Serif" w:eastAsia="Liberation Serif" w:cs="Liberation Serif"/>
+          <w:b w:val="false"/>
+          <w:b w:val="false"/>
+          <w:i w:val="false"/>
+          <w:i w:val="false"/>
+          <w:caps w:val="false"/>
+          <w:smallCaps w:val="false"/>
+          <w:strike w:val="false"/>
+          <w:dstrike w:val="false"/>
+          <w:color w:val="000000"/>
+          <w:position w:val="0"/>
+          <w:sz w:val="24"/>
+          <w:sz w:val="24"/>
+          <w:szCs w:val="24"/>
+          <w:u w:val="none"/>
+          <w:shd w:fill="auto" w:val="clear"/>
+          <w:vertAlign w:val="baseline"/>
+        </w:rPr>
+      </w:pPr>
+      <w:r>
+        <w:rPr>
+          <w:rFonts w:eastAsia="Liberation Serif" w:cs="Liberation Serif"/>
+          <w:b w:val="false"/>
+          <w:i w:val="false"/>
+          <w:caps w:val="false"/>
+          <w:smallCaps w:val="false"/>
+          <w:strike w:val="false"/>
+          <w:dstrike w:val="false"/>
+          <w:color w:val="000000"/>
+          <w:position w:val="0"/>
+          <w:sz w:val="24"/>
+          <w:sz w:val="24"/>
+          <w:szCs w:val="24"/>
+          <w:u w:val="none"/>
+          <w:shd w:fill="auto" w:val="clear"/>
+          <w:vertAlign w:val="baseline"/>
+        </w:rPr>
+        <w:t>https://youtu.be/yqkISICHH-U?list=RDCMUCHXa4OpASJEwrHrLeIzw7Yg&amp;t=6250</w:t>
       </w:r>
     </w:p>
     <w:p>
@@ -807,14 +1106,7 @@
           <w:b/>
           <w:bCs/>
         </w:rPr>
-        <w:t>Ustvari pyhton environment iz python 32 bit</w:t>
-      </w:r>
-      <w:r>
-        <w:rPr>
-          <w:b/>
-          <w:bCs/>
-        </w:rPr>
-        <w:t>:</w:t>
+        <w:t>Ustvari pyhton environment iz python 32 bit:</w:t>
       </w:r>
     </w:p>
     <w:p>
@@ -906,29 +1198,10 @@
         <w:pStyle w:val="TextBody"/>
         <w:rPr/>
       </w:pPr>
-      <w:hyperlink r:id="rId3">
-        <w:r>
-          <w:rPr>
-            <w:rStyle w:val="InternetLink"/>
-            <w:rFonts w:eastAsia="Liberation Serif" w:cs="Liberation Serif"/>
-            <w:b w:val="false"/>
-            <w:bCs w:val="false"/>
-            <w:color w:val="auto"/>
-            <w:kern w:val="0"/>
-            <w:sz w:val="24"/>
-            <w:szCs w:val="24"/>
-            <w:lang w:val="en-US" w:eastAsia="zh-CN" w:bidi="hi-IN"/>
-          </w:rPr>
-          <w:t>https://github.com/nicknochnack/TFODCourse/blob/main/1.%20Image%20Collection.ipynb</w:t>
-        </w:r>
-      </w:hyperlink>
-    </w:p>
-    <w:p>
-      <w:pPr>
-        <w:pStyle w:val="TextBody"/>
-        <w:rPr>
-          <w:rFonts w:ascii="Liberation Serif" w:hAnsi="Liberation Serif" w:eastAsia="Liberation Serif" w:cs="Liberation Serif"/>
-          <w:b w:val="false"/>
+      <w:r>
+        <w:rPr>
+          <w:rStyle w:val="InternetLink"/>
+          <w:rFonts w:eastAsia="Liberation Serif" w:cs="Liberation Serif"/>
           <w:b w:val="false"/>
           <w:bCs w:val="false"/>
           <w:color w:val="auto"/>
@@ -937,10 +1210,15 @@
           <w:szCs w:val="24"/>
           <w:lang w:val="en-US" w:eastAsia="zh-CN" w:bidi="hi-IN"/>
         </w:rPr>
-      </w:pPr>
-      <w:r>
-        <w:rPr>
-          <w:rFonts w:eastAsia="Liberation Serif" w:cs="Liberation Serif"/>
+        <w:t>https://github.com/nicknochnack/TFODCourse/blob/main/1.%20Image%20Collection.ipynb</w:t>
+      </w:r>
+    </w:p>
+    <w:p>
+      <w:pPr>
+        <w:pStyle w:val="TextBody"/>
+        <w:rPr>
+          <w:rFonts w:ascii="Liberation Serif" w:hAnsi="Liberation Serif" w:eastAsia="Liberation Serif" w:cs="Liberation Serif"/>
+          <w:b w:val="false"/>
           <w:b w:val="false"/>
           <w:bCs w:val="false"/>
           <w:color w:val="auto"/>
@@ -949,6 +1227,18 @@
           <w:szCs w:val="24"/>
           <w:lang w:val="en-US" w:eastAsia="zh-CN" w:bidi="hi-IN"/>
         </w:rPr>
+      </w:pPr>
+      <w:r>
+        <w:rPr>
+          <w:rFonts w:eastAsia="Liberation Serif" w:cs="Liberation Serif"/>
+          <w:b w:val="false"/>
+          <w:bCs w:val="false"/>
+          <w:color w:val="auto"/>
+          <w:kern w:val="0"/>
+          <w:sz w:val="24"/>
+          <w:szCs w:val="24"/>
+          <w:lang w:val="en-US" w:eastAsia="zh-CN" w:bidi="hi-IN"/>
+        </w:rPr>
         <w:t>V cmd-ju:</w:t>
       </w:r>
     </w:p>
@@ -960,6 +1250,7 @@
           <w:b w:val="false"/>
           <w:b w:val="false"/>
           <w:bCs w:val="false"/>
+          <w:i w:val="false"/>
           <w:i w:val="false"/>
           <w:caps w:val="false"/>
           <w:smallCaps w:val="false"/>
@@ -1030,6 +1321,8 @@
         <w:ind w:left="0" w:right="0" w:hanging="0"/>
         <w:rPr>
           <w:b w:val="false"/>
+          <w:b w:val="false"/>
+          <w:i w:val="false"/>
           <w:i w:val="false"/>
           <w:caps w:val="false"/>
           <w:smallCaps w:val="false"/>
@@ -1068,6 +1361,8 @@
         <w:ind w:left="0" w:right="0" w:hanging="0"/>
         <w:rPr>
           <w:b w:val="false"/>
+          <w:b w:val="false"/>
+          <w:i w:val="false"/>
           <w:i w:val="false"/>
           <w:caps w:val="false"/>
           <w:smallCaps w:val="false"/>
@@ -1115,16 +1410,14 @@
         <w:pStyle w:val="TextBody"/>
         <w:rPr/>
       </w:pPr>
-      <w:hyperlink r:id="rId5">
-        <w:r>
-          <w:rPr>
-            <w:rStyle w:val="InternetLink"/>
-            <w:b w:val="false"/>
-            <w:bCs w:val="false"/>
-          </w:rPr>
-          <w:t>https://github.com/tzutalin/labelImg</w:t>
-        </w:r>
-      </w:hyperlink>
+      <w:r>
+        <w:rPr>
+          <w:rStyle w:val="InternetLink"/>
+          <w:b w:val="false"/>
+          <w:bCs w:val="false"/>
+        </w:rPr>
+        <w:t>https://github.com/tzutalin/labelImg</w:t>
+      </w:r>
     </w:p>
     <w:p>
       <w:pPr>
@@ -1269,7 +1562,7 @@
                     </pic:cNvPicPr>
                   </pic:nvPicPr>
                   <pic:blipFill>
-                    <a:blip r:embed="rId6"/>
+                    <a:blip r:embed="rId12"/>
                     <a:stretch>
                       <a:fillRect/>
                     </a:stretch>
@@ -2622,6 +2915,83 @@
       </w:pPr>
       <w:r>
         <w:rPr/>
+        <w:t>Utility links</w:t>
+      </w:r>
+    </w:p>
+    <w:p>
+      <w:pPr>
+        <w:pStyle w:val="TextBody"/>
+        <w:numPr>
+          <w:ilvl w:val="0"/>
+          <w:numId w:val="18"/>
+        </w:numPr>
+        <w:rPr/>
+      </w:pPr>
+      <w:r>
+        <w:rPr/>
+        <w:t xml:space="preserve">Objekti za detekcijo (vaja bo vzela model </w:t>
+      </w:r>
+      <w:hyperlink r:id="rId13">
+        <w:r>
+          <w:rPr>
+            <w:rStyle w:val="InternetLink"/>
+            <w:rFonts w:ascii="apple-system;BlinkMacSystemFont;Segoe UI;Helvetica;Arial;sans-serif;Apple Color Emoji;Segoe UI Emoji" w:hAnsi="apple-system;BlinkMacSystemFont;Segoe UI;Helvetica;Arial;sans-serif;Apple Color Emoji;Segoe UI Emoji"/>
+            <w:b w:val="false"/>
+            <w:i w:val="false"/>
+            <w:caps w:val="false"/>
+            <w:smallCaps w:val="false"/>
+            <w:strike w:val="false"/>
+            <w:dstrike w:val="false"/>
+            <w:spacing w:val="0"/>
+            <w:sz w:val="24"/>
+            <w:u w:val="none"/>
+            <w:effect w:val="none"/>
+            <w:shd w:fill="F6F8FA" w:val="clear"/>
+          </w:rPr>
+          <w:t>SSD MobileNet V2 FPNLite 320x320</w:t>
+        </w:r>
+      </w:hyperlink>
+      <w:r>
+        <w:rPr/>
+        <w:t xml:space="preserve">  –&gt; </w:t>
+      </w:r>
+      <w:r>
+        <w:rPr/>
+        <w:t>v programu bo link od tega modela )</w:t>
+      </w:r>
+    </w:p>
+    <w:p>
+      <w:pPr>
+        <w:pStyle w:val="TextBody"/>
+        <w:rPr/>
+      </w:pPr>
+      <w:r>
+        <w:rPr/>
+        <w:t>http://download.tensorflow.org/models/object_detection/tf2/20200711/ssd_mobilenet_v2_fpnlite_320x320_coco17_tpu-8.tar.gz</w:t>
+      </w:r>
+    </w:p>
+    <w:p>
+      <w:pPr>
+        <w:pStyle w:val="TextBody"/>
+        <w:ind w:left="360" w:hanging="0"/>
+        <w:rPr/>
+      </w:pPr>
+      <w:r>
+        <w:rPr/>
+      </w:r>
+    </w:p>
+    <w:p>
+      <w:pPr>
+        <w:pStyle w:val="Heading2"/>
+        <w:numPr>
+          <w:ilvl w:val="1"/>
+          <w:numId w:val="8"/>
+        </w:numPr>
+        <w:ind w:left="360" w:hanging="0"/>
+        <w:rPr/>
+      </w:pPr>
+      <w:r>
+        <w:rPr/>
         <w:t>Python Environment</w:t>
       </w:r>
     </w:p>
@@ -3020,7 +3390,7 @@
           <w:ilvl w:val="0"/>
           <w:numId w:val="10"/>
         </w:numPr>
-        <w:overflowPunct w:val="true"/>
+        <w:overflowPunct w:val="false"/>
         <w:bidi w:val="0"/>
         <w:spacing w:lineRule="auto" w:line="288" w:before="0" w:after="140"/>
         <w:ind w:left="989" w:right="0" w:hanging="360"/>
@@ -3036,7 +3406,7 @@
       <w:pPr>
         <w:pStyle w:val="PreformattedText"/>
         <w:widowControl/>
-        <w:overflowPunct w:val="true"/>
+        <w:overflowPunct w:val="false"/>
         <w:bidi w:val="0"/>
         <w:spacing w:lineRule="auto" w:line="288" w:before="0" w:after="140"/>
         <w:ind w:left="989" w:right="0" w:hanging="360"/>
@@ -3228,7 +3598,7 @@
       <w:pPr>
         <w:pStyle w:val="TextBody"/>
         <w:widowControl/>
-        <w:overflowPunct w:val="true"/>
+        <w:overflowPunct w:val="false"/>
         <w:bidi w:val="0"/>
         <w:spacing w:lineRule="auto" w:line="288" w:before="0" w:after="140"/>
         <w:ind w:left="989" w:right="0" w:hanging="360"/>
@@ -6740,6 +7110,143 @@
     </w:lvl>
   </w:abstractNum>
   <w:abstractNum w:abstractNumId="18">
+    <w:lvl w:ilvl="0">
+      <w:start w:val="1"/>
+      <w:numFmt w:val="bullet"/>
+      <w:lvlText w:val=""/>
+      <w:lvlJc w:val="left"/>
+      <w:pPr>
+        <w:tabs>
+          <w:tab w:val="num" w:pos="1080"/>
+        </w:tabs>
+        <w:ind w:left="1080" w:hanging="360"/>
+      </w:pPr>
+      <w:rPr>
+        <w:rFonts w:ascii="Symbol" w:hAnsi="Symbol" w:cs="Symbol" w:hint="default"/>
+      </w:rPr>
+    </w:lvl>
+    <w:lvl w:ilvl="1">
+      <w:start w:val="1"/>
+      <w:numFmt w:val="bullet"/>
+      <w:lvlText w:val="◦"/>
+      <w:lvlJc w:val="left"/>
+      <w:pPr>
+        <w:tabs>
+          <w:tab w:val="num" w:pos="1440"/>
+        </w:tabs>
+        <w:ind w:left="1440" w:hanging="360"/>
+      </w:pPr>
+      <w:rPr>
+        <w:rFonts w:ascii="OpenSymbol" w:hAnsi="OpenSymbol" w:cs="OpenSymbol" w:hint="default"/>
+      </w:rPr>
+    </w:lvl>
+    <w:lvl w:ilvl="2">
+      <w:start w:val="1"/>
+      <w:numFmt w:val="bullet"/>
+      <w:lvlText w:val="▪"/>
+      <w:lvlJc w:val="left"/>
+      <w:pPr>
+        <w:tabs>
+          <w:tab w:val="num" w:pos="1800"/>
+        </w:tabs>
+        <w:ind w:left="1800" w:hanging="360"/>
+      </w:pPr>
+      <w:rPr>
+        <w:rFonts w:ascii="OpenSymbol" w:hAnsi="OpenSymbol" w:cs="OpenSymbol" w:hint="default"/>
+      </w:rPr>
+    </w:lvl>
+    <w:lvl w:ilvl="3">
+      <w:start w:val="1"/>
+      <w:numFmt w:val="bullet"/>
+      <w:lvlText w:val=""/>
+      <w:lvlJc w:val="left"/>
+      <w:pPr>
+        <w:tabs>
+          <w:tab w:val="num" w:pos="2160"/>
+        </w:tabs>
+        <w:ind w:left="2160" w:hanging="360"/>
+      </w:pPr>
+      <w:rPr>
+        <w:rFonts w:ascii="Symbol" w:hAnsi="Symbol" w:cs="Symbol" w:hint="default"/>
+      </w:rPr>
+    </w:lvl>
+    <w:lvl w:ilvl="4">
+      <w:start w:val="1"/>
+      <w:numFmt w:val="bullet"/>
+      <w:lvlText w:val="◦"/>
+      <w:lvlJc w:val="left"/>
+      <w:pPr>
+        <w:tabs>
+          <w:tab w:val="num" w:pos="2520"/>
+        </w:tabs>
+        <w:ind w:left="2520" w:hanging="360"/>
+      </w:pPr>
+      <w:rPr>
+        <w:rFonts w:ascii="OpenSymbol" w:hAnsi="OpenSymbol" w:cs="OpenSymbol" w:hint="default"/>
+      </w:rPr>
+    </w:lvl>
+    <w:lvl w:ilvl="5">
+      <w:start w:val="1"/>
+      <w:numFmt w:val="bullet"/>
+      <w:lvlText w:val="▪"/>
+      <w:lvlJc w:val="left"/>
+      <w:pPr>
+        <w:tabs>
+          <w:tab w:val="num" w:pos="2880"/>
+        </w:tabs>
+        <w:ind w:left="2880" w:hanging="360"/>
+      </w:pPr>
+      <w:rPr>
+        <w:rFonts w:ascii="OpenSymbol" w:hAnsi="OpenSymbol" w:cs="OpenSymbol" w:hint="default"/>
+      </w:rPr>
+    </w:lvl>
+    <w:lvl w:ilvl="6">
+      <w:start w:val="1"/>
+      <w:numFmt w:val="bullet"/>
+      <w:lvlText w:val=""/>
+      <w:lvlJc w:val="left"/>
+      <w:pPr>
+        <w:tabs>
+          <w:tab w:val="num" w:pos="3240"/>
+        </w:tabs>
+        <w:ind w:left="3240" w:hanging="360"/>
+      </w:pPr>
+      <w:rPr>
+        <w:rFonts w:ascii="Symbol" w:hAnsi="Symbol" w:cs="Symbol" w:hint="default"/>
+      </w:rPr>
+    </w:lvl>
+    <w:lvl w:ilvl="7">
+      <w:start w:val="1"/>
+      <w:numFmt w:val="bullet"/>
+      <w:lvlText w:val="◦"/>
+      <w:lvlJc w:val="left"/>
+      <w:pPr>
+        <w:tabs>
+          <w:tab w:val="num" w:pos="3600"/>
+        </w:tabs>
+        <w:ind w:left="3600" w:hanging="360"/>
+      </w:pPr>
+      <w:rPr>
+        <w:rFonts w:ascii="OpenSymbol" w:hAnsi="OpenSymbol" w:cs="OpenSymbol" w:hint="default"/>
+      </w:rPr>
+    </w:lvl>
+    <w:lvl w:ilvl="8">
+      <w:start w:val="1"/>
+      <w:numFmt w:val="bullet"/>
+      <w:lvlText w:val="▪"/>
+      <w:lvlJc w:val="left"/>
+      <w:pPr>
+        <w:tabs>
+          <w:tab w:val="num" w:pos="3960"/>
+        </w:tabs>
+        <w:ind w:left="3960" w:hanging="360"/>
+      </w:pPr>
+      <w:rPr>
+        <w:rFonts w:ascii="OpenSymbol" w:hAnsi="OpenSymbol" w:cs="OpenSymbol" w:hint="default"/>
+      </w:rPr>
+    </w:lvl>
+  </w:abstractNum>
+  <w:abstractNum w:abstractNumId="19">
     <w:lvl w:ilvl="0">
       <w:start w:val="1"/>
       <w:numFmt w:val="none"/>
@@ -6912,6 +7419,9 @@
   <w:num w:numId="18">
     <w:abstractNumId w:val="18"/>
   </w:num>
+  <w:num w:numId="19">
+    <w:abstractNumId w:val="19"/>
+  </w:num>
 </w:numbering>
 </file>
 
@@ -6938,7 +7448,7 @@
     <w:pPr>
       <w:widowControl/>
       <w:suppressAutoHyphens w:val="true"/>
-      <w:overflowPunct w:val="true"/>
+      <w:overflowPunct w:val="false"/>
       <w:bidi w:val="0"/>
       <w:spacing w:before="0" w:after="0"/>
       <w:jc w:val="left"/>

</xml_diff>

<commit_message>
popravljena navodila virtual env
</commit_message>
<xml_diff>
--- a/Manual.docx
+++ b/Manual.docx
@@ -725,29 +725,27 @@
           <w:vertAlign w:val="baseline"/>
         </w:rPr>
       </w:pPr>
-      <w:hyperlink r:id="rId5">
-        <w:r>
-          <w:rPr>
-            <w:rStyle w:val="InternetLink"/>
-            <w:rFonts w:eastAsia="Liberation Serif" w:cs="Liberation Serif"/>
-            <w:b w:val="false"/>
-            <w:i w:val="false"/>
-            <w:caps w:val="false"/>
-            <w:smallCaps w:val="false"/>
-            <w:strike w:val="false"/>
-            <w:dstrike w:val="false"/>
-            <w:color w:val="000000"/>
-            <w:position w:val="0"/>
-            <w:sz w:val="24"/>
-            <w:sz w:val="24"/>
-            <w:szCs w:val="24"/>
-            <w:u w:val="none"/>
-            <w:shd w:fill="auto" w:val="clear"/>
-            <w:vertAlign w:val="baseline"/>
-          </w:rPr>
-          <w:t>https://youtu.be/yqkISICHH-U?t=3982</w:t>
-        </w:r>
-      </w:hyperlink>
+      <w:r>
+        <w:rPr>
+          <w:rStyle w:val="InternetLink"/>
+          <w:rFonts w:eastAsia="Liberation Serif" w:cs="Liberation Serif"/>
+          <w:b w:val="false"/>
+          <w:i w:val="false"/>
+          <w:caps w:val="false"/>
+          <w:smallCaps w:val="false"/>
+          <w:strike w:val="false"/>
+          <w:dstrike w:val="false"/>
+          <w:color w:val="000000"/>
+          <w:position w:val="0"/>
+          <w:sz w:val="24"/>
+          <w:sz w:val="24"/>
+          <w:szCs w:val="24"/>
+          <w:u w:val="none"/>
+          <w:shd w:fill="auto" w:val="clear"/>
+          <w:vertAlign w:val="baseline"/>
+        </w:rPr>
+        <w:t>https://youtu.be/yqkISICHH-U?t=3982</w:t>
+      </w:r>
     </w:p>
     <w:p>
       <w:pPr>
@@ -777,29 +775,27 @@
           <w:vertAlign w:val="baseline"/>
         </w:rPr>
       </w:pPr>
-      <w:hyperlink r:id="rId7">
-        <w:r>
-          <w:rPr>
-            <w:rStyle w:val="InternetLink"/>
-            <w:rFonts w:eastAsia="Liberation Serif" w:cs="Liberation Serif"/>
-            <w:b w:val="false"/>
-            <w:i w:val="false"/>
-            <w:caps w:val="false"/>
-            <w:smallCaps w:val="false"/>
-            <w:strike w:val="false"/>
-            <w:dstrike w:val="false"/>
-            <w:color w:val="000000"/>
-            <w:position w:val="0"/>
-            <w:sz w:val="24"/>
-            <w:sz w:val="24"/>
-            <w:szCs w:val="24"/>
-            <w:u w:val="none"/>
-            <w:shd w:fill="auto" w:val="clear"/>
-            <w:vertAlign w:val="baseline"/>
-          </w:rPr>
-          <w:t>https://youtu.be/yqkISICHH-U?t=4185</w:t>
-        </w:r>
-      </w:hyperlink>
+      <w:r>
+        <w:rPr>
+          <w:rStyle w:val="InternetLink"/>
+          <w:rFonts w:eastAsia="Liberation Serif" w:cs="Liberation Serif"/>
+          <w:b w:val="false"/>
+          <w:i w:val="false"/>
+          <w:caps w:val="false"/>
+          <w:smallCaps w:val="false"/>
+          <w:strike w:val="false"/>
+          <w:dstrike w:val="false"/>
+          <w:color w:val="000000"/>
+          <w:position w:val="0"/>
+          <w:sz w:val="24"/>
+          <w:sz w:val="24"/>
+          <w:szCs w:val="24"/>
+          <w:u w:val="none"/>
+          <w:shd w:fill="auto" w:val="clear"/>
+          <w:vertAlign w:val="baseline"/>
+        </w:rPr>
+        <w:t>https://youtu.be/yqkISICHH-U?t=4185</w:t>
+      </w:r>
     </w:p>
     <w:p>
       <w:pPr>
@@ -878,29 +874,27 @@
           <w:vertAlign w:val="baseline"/>
         </w:rPr>
       </w:pPr>
-      <w:hyperlink r:id="rId9">
-        <w:r>
-          <w:rPr>
-            <w:rStyle w:val="InternetLink"/>
-            <w:rFonts w:eastAsia="Liberation Serif" w:cs="Liberation Serif"/>
-            <w:b w:val="false"/>
-            <w:i w:val="false"/>
-            <w:caps w:val="false"/>
-            <w:smallCaps w:val="false"/>
-            <w:strike w:val="false"/>
-            <w:dstrike w:val="false"/>
-            <w:color w:val="000000"/>
-            <w:position w:val="0"/>
-            <w:sz w:val="24"/>
-            <w:sz w:val="24"/>
-            <w:szCs w:val="24"/>
-            <w:u w:val="none"/>
-            <w:shd w:fill="auto" w:val="clear"/>
-            <w:vertAlign w:val="baseline"/>
-          </w:rPr>
-          <w:t>https://youtu.be/yqkISICHH-U?t=5005</w:t>
-        </w:r>
-      </w:hyperlink>
+      <w:r>
+        <w:rPr>
+          <w:rStyle w:val="InternetLink"/>
+          <w:rFonts w:eastAsia="Liberation Serif" w:cs="Liberation Serif"/>
+          <w:b w:val="false"/>
+          <w:i w:val="false"/>
+          <w:caps w:val="false"/>
+          <w:smallCaps w:val="false"/>
+          <w:strike w:val="false"/>
+          <w:dstrike w:val="false"/>
+          <w:color w:val="000000"/>
+          <w:position w:val="0"/>
+          <w:sz w:val="24"/>
+          <w:sz w:val="24"/>
+          <w:szCs w:val="24"/>
+          <w:u w:val="none"/>
+          <w:shd w:fill="auto" w:val="clear"/>
+          <w:vertAlign w:val="baseline"/>
+        </w:rPr>
+        <w:t>https://youtu.be/yqkISICHH-U?t=5005</w:t>
+      </w:r>
     </w:p>
     <w:p>
       <w:pPr>
@@ -930,29 +924,27 @@
           <w:vertAlign w:val="baseline"/>
         </w:rPr>
       </w:pPr>
-      <w:hyperlink r:id="rId11">
-        <w:r>
-          <w:rPr>
-            <w:rStyle w:val="InternetLink"/>
-            <w:rFonts w:eastAsia="Liberation Serif" w:cs="Liberation Serif"/>
-            <w:b w:val="false"/>
-            <w:i w:val="false"/>
-            <w:caps w:val="false"/>
-            <w:smallCaps w:val="false"/>
-            <w:strike w:val="false"/>
-            <w:dstrike w:val="false"/>
-            <w:color w:val="000000"/>
-            <w:position w:val="0"/>
-            <w:sz w:val="24"/>
-            <w:sz w:val="24"/>
-            <w:szCs w:val="24"/>
-            <w:u w:val="none"/>
-            <w:shd w:fill="auto" w:val="clear"/>
-            <w:vertAlign w:val="baseline"/>
-          </w:rPr>
-          <w:t>https://youtu.be/yqkISICHH-U?t=5299</w:t>
-        </w:r>
-      </w:hyperlink>
+      <w:r>
+        <w:rPr>
+          <w:rStyle w:val="InternetLink"/>
+          <w:rFonts w:eastAsia="Liberation Serif" w:cs="Liberation Serif"/>
+          <w:b w:val="false"/>
+          <w:i w:val="false"/>
+          <w:caps w:val="false"/>
+          <w:smallCaps w:val="false"/>
+          <w:strike w:val="false"/>
+          <w:dstrike w:val="false"/>
+          <w:color w:val="000000"/>
+          <w:position w:val="0"/>
+          <w:sz w:val="24"/>
+          <w:sz w:val="24"/>
+          <w:szCs w:val="24"/>
+          <w:u w:val="none"/>
+          <w:shd w:fill="auto" w:val="clear"/>
+          <w:vertAlign w:val="baseline"/>
+        </w:rPr>
+        <w:t>https://youtu.be/yqkISICHH-U?t=5299</w:t>
+      </w:r>
     </w:p>
     <w:p>
       <w:pPr>
@@ -984,6 +976,7 @@
       </w:pPr>
       <w:r>
         <w:rPr>
+          <w:rStyle w:val="InternetLink"/>
           <w:rFonts w:eastAsia="Liberation Serif" w:cs="Liberation Serif"/>
           <w:b w:val="false"/>
           <w:i w:val="false"/>
@@ -1001,6 +994,55 @@
           <w:vertAlign w:val="baseline"/>
         </w:rPr>
         <w:t>https://youtu.be/yqkISICHH-U?list=RDCMUCHXa4OpASJEwrHrLeIzw7Yg&amp;t=6250</w:t>
+      </w:r>
+    </w:p>
+    <w:p>
+      <w:pPr>
+        <w:pStyle w:val="Normal"/>
+        <w:widowControl/>
+        <w:shd w:val="clear" w:fill="auto"/>
+        <w:spacing w:lineRule="auto" w:line="288" w:before="0" w:after="140"/>
+        <w:ind w:left="0" w:right="0" w:hanging="0"/>
+        <w:jc w:val="left"/>
+        <w:rPr>
+          <w:rFonts w:ascii="Liberation Serif" w:hAnsi="Liberation Serif" w:eastAsia="Liberation Serif" w:cs="Liberation Serif"/>
+          <w:b w:val="false"/>
+          <w:b w:val="false"/>
+          <w:i w:val="false"/>
+          <w:i w:val="false"/>
+          <w:caps w:val="false"/>
+          <w:smallCaps w:val="false"/>
+          <w:strike w:val="false"/>
+          <w:dstrike w:val="false"/>
+          <w:color w:val="000000"/>
+          <w:position w:val="0"/>
+          <w:sz w:val="24"/>
+          <w:sz w:val="24"/>
+          <w:szCs w:val="24"/>
+          <w:u w:val="none"/>
+          <w:shd w:fill="auto" w:val="clear"/>
+          <w:vertAlign w:val="baseline"/>
+        </w:rPr>
+      </w:pPr>
+      <w:r>
+        <w:rPr>
+          <w:rFonts w:eastAsia="Liberation Serif" w:cs="Liberation Serif"/>
+          <w:b w:val="false"/>
+          <w:i w:val="false"/>
+          <w:caps w:val="false"/>
+          <w:smallCaps w:val="false"/>
+          <w:strike w:val="false"/>
+          <w:dstrike w:val="false"/>
+          <w:color w:val="000000"/>
+          <w:position w:val="0"/>
+          <w:sz w:val="24"/>
+          <w:sz w:val="24"/>
+          <w:szCs w:val="24"/>
+          <w:u w:val="none"/>
+          <w:shd w:fill="auto" w:val="clear"/>
+          <w:vertAlign w:val="baseline"/>
+        </w:rPr>
+        <w:t>https://youtu.be/yqkISICHH-U?list=RDCMUCHXa4OpASJEwrHrLeIzw7Yg&amp;t=6674</w:t>
       </w:r>
     </w:p>
     <w:p>
@@ -1465,501 +1507,12 @@
     <w:p>
       <w:pPr>
         <w:pStyle w:val="TextBody"/>
-        <w:rPr/>
-      </w:pPr>
-      <w:r>
-        <w:rPr/>
-      </w:r>
-    </w:p>
-    <w:p>
-      <w:pPr>
-        <w:pStyle w:val="TextBody"/>
-        <w:rPr/>
-      </w:pPr>
-      <w:r>
-        <w:rPr/>
-      </w:r>
-    </w:p>
-    <w:p>
-      <w:pPr>
-        <w:pStyle w:val="TextBody"/>
-        <w:rPr/>
-      </w:pPr>
-      <w:r>
-        <w:rPr/>
-      </w:r>
-    </w:p>
-    <w:p>
-      <w:pPr>
-        <w:pStyle w:val="TextBody"/>
-        <w:rPr/>
-      </w:pPr>
-      <w:r>
-        <w:rPr/>
-      </w:r>
-    </w:p>
-    <w:p>
-      <w:pPr>
-        <w:pStyle w:val="TextBody"/>
-        <w:rPr/>
-      </w:pPr>
-      <w:r>
-        <w:rPr/>
-      </w:r>
-    </w:p>
-    <w:p>
-      <w:pPr>
-        <w:pStyle w:val="Heading1"/>
-        <w:numPr>
-          <w:ilvl w:val="0"/>
-          <w:numId w:val="8"/>
-        </w:numPr>
-        <w:ind w:left="0" w:hanging="0"/>
-        <w:rPr/>
-      </w:pPr>
-      <w:r>
-        <w:rPr/>
-        <w:t>Pomembni ukazi:</w:t>
-      </w:r>
-    </w:p>
-    <w:p>
-      <w:pPr>
-        <w:pStyle w:val="Heading2"/>
-        <w:numPr>
-          <w:ilvl w:val="1"/>
-          <w:numId w:val="8"/>
-        </w:numPr>
-        <w:ind w:left="360" w:hanging="0"/>
-        <w:rPr>
-          <w:sz w:val="36"/>
-          <w:szCs w:val="36"/>
-        </w:rPr>
-      </w:pPr>
-      <w:r>
-        <w:drawing>
-          <wp:anchor behindDoc="0" distT="0" distB="0" distL="0" distR="0" simplePos="0" locked="0" layoutInCell="0" allowOverlap="1" relativeHeight="2">
-            <wp:simplePos x="0" y="0"/>
-            <wp:positionH relativeFrom="column">
-              <wp:posOffset>-605790</wp:posOffset>
-            </wp:positionH>
-            <wp:positionV relativeFrom="paragraph">
-              <wp:posOffset>73660</wp:posOffset>
-            </wp:positionV>
-            <wp:extent cx="5891530" cy="1543685"/>
-            <wp:effectExtent l="0" t="0" r="0" b="0"/>
-            <wp:wrapTopAndBottom/>
-            <wp:docPr id="1" name="image1.png" descr=""/>
-            <wp:cNvGraphicFramePr>
-              <a:graphicFrameLocks xmlns:a="http://schemas.openxmlformats.org/drawingml/2006/main" noChangeAspect="1"/>
-            </wp:cNvGraphicFramePr>
-            <a:graphic xmlns:a="http://schemas.openxmlformats.org/drawingml/2006/main">
-              <a:graphicData uri="http://schemas.openxmlformats.org/drawingml/2006/picture">
-                <pic:pic xmlns:pic="http://schemas.openxmlformats.org/drawingml/2006/picture">
-                  <pic:nvPicPr>
-                    <pic:cNvPr id="1" name="image1.png" descr=""/>
-                    <pic:cNvPicPr>
-                      <a:picLocks noChangeAspect="1" noChangeArrowheads="1"/>
-                    </pic:cNvPicPr>
-                  </pic:nvPicPr>
-                  <pic:blipFill>
-                    <a:blip r:embed="rId12"/>
-                    <a:stretch>
-                      <a:fillRect/>
-                    </a:stretch>
-                  </pic:blipFill>
-                  <pic:spPr bwMode="auto">
-                    <a:xfrm>
-                      <a:off x="0" y="0"/>
-                      <a:ext cx="5891530" cy="1543685"/>
-                    </a:xfrm>
-                    <a:prstGeom prst="rect">
-                      <a:avLst/>
-                    </a:prstGeom>
-                  </pic:spPr>
-                </pic:pic>
-              </a:graphicData>
-            </a:graphic>
-          </wp:anchor>
-        </w:drawing>
-      </w:r>
-      <w:r>
-        <w:rPr/>
-        <w:t>A</w:t>
-      </w:r>
-      <w:r>
-        <w:rPr/>
-        <w:t>ctivate  environment in cmd:</w:t>
-      </w:r>
-    </w:p>
-    <w:p>
-      <w:pPr>
-        <w:pStyle w:val="Normal"/>
-        <w:keepNext w:val="false"/>
-        <w:keepLines w:val="false"/>
-        <w:pageBreakBefore w:val="false"/>
-        <w:widowControl/>
-        <w:shd w:val="clear" w:fill="auto"/>
-        <w:spacing w:lineRule="auto" w:line="288" w:before="200" w:after="120"/>
-        <w:ind w:left="360" w:right="0" w:hanging="0"/>
-        <w:jc w:val="left"/>
-        <w:rPr>
-          <w:rFonts w:ascii="Liberation Sans" w:hAnsi="Liberation Sans" w:eastAsia="Liberation Sans" w:cs="Liberation Sans"/>
-          <w:b/>
-          <w:b/>
-          <w:i w:val="false"/>
-          <w:i w:val="false"/>
-          <w:caps w:val="false"/>
-          <w:smallCaps w:val="false"/>
-          <w:strike w:val="false"/>
-          <w:dstrike w:val="false"/>
-          <w:color w:val="000000"/>
-          <w:position w:val="0"/>
-          <w:sz w:val="24"/>
-          <w:sz w:val="36"/>
-          <w:szCs w:val="36"/>
-          <w:u w:val="none"/>
-          <w:shd w:fill="auto" w:val="clear"/>
-          <w:vertAlign w:val="baseline"/>
-        </w:rPr>
-      </w:pPr>
-      <w:r>
-        <w:rPr>
-          <w:rFonts w:eastAsia="Liberation Serif" w:cs="Liberation Serif"/>
-          <w:b w:val="false"/>
-          <w:i w:val="false"/>
-          <w:caps w:val="false"/>
-          <w:smallCaps w:val="false"/>
-          <w:strike w:val="false"/>
-          <w:dstrike w:val="false"/>
-          <w:color w:val="000000"/>
-          <w:position w:val="0"/>
-          <w:sz w:val="24"/>
-          <w:sz w:val="24"/>
-          <w:szCs w:val="24"/>
-          <w:u w:val="none"/>
-          <w:shd w:fill="auto" w:val="clear"/>
-          <w:vertAlign w:val="baseline"/>
-        </w:rPr>
-        <w:t>cd “C:\Users\janezv\Documents\IZOBRAŽEVANJE doma\AI Umetna inteligenca\2021 Object Detection Tensor Flow\TensorFlow Object Detection\TFODCourse\tfod”</w:t>
-      </w:r>
-    </w:p>
-    <w:p>
-      <w:pPr>
-        <w:pStyle w:val="Normal"/>
-        <w:keepNext w:val="false"/>
-        <w:keepLines w:val="false"/>
-        <w:pageBreakBefore w:val="false"/>
-        <w:widowControl/>
-        <w:shd w:val="clear" w:fill="auto"/>
-        <w:spacing w:lineRule="auto" w:line="288" w:before="200" w:after="120"/>
-        <w:ind w:left="360" w:right="0" w:hanging="0"/>
-        <w:jc w:val="left"/>
-        <w:rPr>
-          <w:rFonts w:ascii="Liberation Sans" w:hAnsi="Liberation Sans" w:eastAsia="Liberation Sans" w:cs="Liberation Sans"/>
-          <w:b/>
-          <w:b/>
-          <w:i w:val="false"/>
-          <w:i w:val="false"/>
-          <w:caps w:val="false"/>
-          <w:smallCaps w:val="false"/>
-          <w:strike w:val="false"/>
-          <w:dstrike w:val="false"/>
-          <w:color w:val="000000"/>
-          <w:position w:val="0"/>
-          <w:sz w:val="36"/>
-          <w:sz w:val="36"/>
-          <w:szCs w:val="36"/>
-          <w:u w:val="none"/>
-          <w:shd w:fill="auto" w:val="clear"/>
-          <w:vertAlign w:val="baseline"/>
-        </w:rPr>
-      </w:pPr>
-      <w:r>
-        <w:rPr>
-          <w:rFonts w:eastAsia="Liberation Sans" w:cs="Liberation Sans" w:ascii="Liberation Sans" w:hAnsi="Liberation Sans"/>
-          <w:b/>
-          <w:i w:val="false"/>
-          <w:caps w:val="false"/>
-          <w:smallCaps w:val="false"/>
-          <w:strike w:val="false"/>
-          <w:dstrike w:val="false"/>
-          <w:color w:val="000000"/>
-          <w:position w:val="0"/>
-          <w:sz w:val="36"/>
-          <w:sz w:val="36"/>
-          <w:szCs w:val="36"/>
-          <w:u w:val="none"/>
-          <w:shd w:fill="auto" w:val="clear"/>
-          <w:vertAlign w:val="baseline"/>
-        </w:rPr>
-      </w:r>
-    </w:p>
-    <w:p>
-      <w:pPr>
-        <w:pStyle w:val="Normal"/>
-        <w:keepNext w:val="false"/>
-        <w:keepLines w:val="false"/>
-        <w:pageBreakBefore w:val="false"/>
-        <w:widowControl/>
-        <w:shd w:val="clear" w:fill="auto"/>
-        <w:spacing w:lineRule="auto" w:line="288" w:before="200" w:after="120"/>
-        <w:ind w:left="360" w:right="0" w:hanging="0"/>
-        <w:jc w:val="left"/>
-        <w:rPr>
-          <w:rFonts w:ascii="Liberation Sans" w:hAnsi="Liberation Sans" w:eastAsia="Liberation Sans" w:cs="Liberation Sans"/>
-          <w:b/>
-          <w:b/>
-          <w:i w:val="false"/>
-          <w:i w:val="false"/>
-          <w:caps w:val="false"/>
-          <w:smallCaps w:val="false"/>
-          <w:strike w:val="false"/>
-          <w:dstrike w:val="false"/>
-          <w:color w:val="000000"/>
-          <w:position w:val="0"/>
-          <w:sz w:val="24"/>
-          <w:sz w:val="36"/>
-          <w:szCs w:val="36"/>
-          <w:u w:val="none"/>
-          <w:shd w:fill="auto" w:val="clear"/>
-          <w:vertAlign w:val="baseline"/>
-        </w:rPr>
-      </w:pPr>
-      <w:r>
-        <w:rPr>
-          <w:rFonts w:eastAsia="Liberation Serif" w:cs="Liberation Serif"/>
-          <w:b w:val="false"/>
-          <w:i w:val="false"/>
-          <w:caps w:val="false"/>
-          <w:smallCaps w:val="false"/>
-          <w:strike w:val="false"/>
-          <w:dstrike w:val="false"/>
-          <w:color w:val="000000"/>
-          <w:position w:val="0"/>
-          <w:sz w:val="24"/>
-          <w:sz w:val="24"/>
-          <w:szCs w:val="24"/>
-          <w:u w:val="none"/>
-          <w:shd w:fill="auto" w:val="clear"/>
-          <w:vertAlign w:val="baseline"/>
-        </w:rPr>
-        <w:t>.\Scripts\activate</w:t>
-      </w:r>
-    </w:p>
-    <w:p>
-      <w:pPr>
-        <w:pStyle w:val="Normal"/>
-        <w:keepNext w:val="false"/>
-        <w:keepLines w:val="false"/>
-        <w:pageBreakBefore w:val="false"/>
-        <w:widowControl/>
-        <w:shd w:val="clear" w:fill="auto"/>
-        <w:spacing w:lineRule="auto" w:line="288" w:before="200" w:after="120"/>
-        <w:ind w:left="360" w:right="0" w:hanging="0"/>
-        <w:jc w:val="left"/>
-        <w:rPr>
-          <w:rFonts w:ascii="Liberation Sans" w:hAnsi="Liberation Sans" w:eastAsia="Liberation Sans" w:cs="Liberation Sans"/>
-          <w:b/>
-          <w:b/>
-          <w:i w:val="false"/>
-          <w:i w:val="false"/>
-          <w:caps w:val="false"/>
-          <w:smallCaps w:val="false"/>
-          <w:strike w:val="false"/>
-          <w:dstrike w:val="false"/>
-          <w:color w:val="000000"/>
-          <w:position w:val="0"/>
-          <w:sz w:val="36"/>
-          <w:sz w:val="36"/>
-          <w:szCs w:val="36"/>
-          <w:u w:val="none"/>
-          <w:shd w:fill="auto" w:val="clear"/>
-          <w:vertAlign w:val="baseline"/>
-        </w:rPr>
-      </w:pPr>
-      <w:r>
-        <w:rPr>
-          <w:rFonts w:eastAsia="Liberation Sans" w:cs="Liberation Sans" w:ascii="Liberation Sans" w:hAnsi="Liberation Sans"/>
-          <w:b/>
-          <w:i w:val="false"/>
-          <w:caps w:val="false"/>
-          <w:smallCaps w:val="false"/>
-          <w:strike w:val="false"/>
-          <w:dstrike w:val="false"/>
-          <w:color w:val="000000"/>
-          <w:position w:val="0"/>
-          <w:sz w:val="36"/>
-          <w:sz w:val="36"/>
-          <w:szCs w:val="36"/>
-          <w:u w:val="none"/>
-          <w:shd w:fill="auto" w:val="clear"/>
-          <w:vertAlign w:val="baseline"/>
-        </w:rPr>
-      </w:r>
-    </w:p>
-    <w:p>
-      <w:pPr>
-        <w:pStyle w:val="Normal"/>
-        <w:keepNext w:val="false"/>
-        <w:keepLines w:val="false"/>
-        <w:pageBreakBefore w:val="false"/>
-        <w:widowControl/>
-        <w:shd w:val="clear" w:fill="auto"/>
-        <w:spacing w:lineRule="auto" w:line="288" w:before="200" w:after="120"/>
-        <w:ind w:left="360" w:right="0" w:hanging="0"/>
-        <w:jc w:val="left"/>
-        <w:rPr>
+        <w:rPr>
+          <w:rFonts w:ascii="Courier" w:hAnsi="Courier" w:eastAsia="Courier" w:cs="Courier"/>
           <w:b/>
           <w:b/>
           <w:bCs/>
-        </w:rPr>
-      </w:pPr>
-      <w:r>
-        <w:rPr>
-          <w:rFonts w:eastAsia="Courier" w:cs="Courier" w:ascii="Courier" w:hAnsi="Courier"/>
-          <w:b/>
-          <w:bCs/>
-          <w:i w:val="false"/>
-          <w:caps w:val="false"/>
-          <w:smallCaps w:val="false"/>
-          <w:strike w:val="false"/>
-          <w:dstrike w:val="false"/>
-          <w:color w:val="292929"/>
-          <w:position w:val="0"/>
-          <w:sz w:val="23"/>
-          <w:sz w:val="23"/>
-          <w:szCs w:val="23"/>
-          <w:u w:val="none"/>
-          <w:shd w:fill="auto" w:val="clear"/>
-          <w:vertAlign w:val="baseline"/>
-        </w:rPr>
-        <w:t>jupyter notebook</w:t>
-      </w:r>
-    </w:p>
-    <w:p>
-      <w:pPr>
-        <w:pStyle w:val="Normal"/>
-        <w:keepNext w:val="false"/>
-        <w:keepLines w:val="false"/>
-        <w:pageBreakBefore w:val="false"/>
-        <w:widowControl/>
-        <w:shd w:val="clear" w:fill="auto"/>
-        <w:spacing w:lineRule="auto" w:line="288" w:before="200" w:after="120"/>
-        <w:ind w:left="360" w:right="0" w:hanging="0"/>
-        <w:jc w:val="left"/>
-        <w:rPr>
-          <w:rFonts w:ascii="Liberation Sans" w:hAnsi="Liberation Sans" w:eastAsia="Liberation Sans" w:cs="Liberation Sans"/>
-          <w:b/>
-          <w:b/>
-          <w:i w:val="false"/>
-          <w:i w:val="false"/>
-          <w:caps w:val="false"/>
-          <w:smallCaps w:val="false"/>
-          <w:strike w:val="false"/>
-          <w:dstrike w:val="false"/>
-          <w:color w:val="000000"/>
-          <w:position w:val="0"/>
-          <w:sz w:val="36"/>
-          <w:sz w:val="36"/>
-          <w:szCs w:val="36"/>
-          <w:u w:val="none"/>
-          <w:shd w:fill="auto" w:val="clear"/>
-          <w:vertAlign w:val="baseline"/>
-        </w:rPr>
-      </w:pPr>
-      <w:r>
-        <w:rPr>
-          <w:rFonts w:eastAsia="Liberation Sans" w:cs="Liberation Sans" w:ascii="Liberation Sans" w:hAnsi="Liberation Sans"/>
-          <w:b/>
-          <w:i w:val="false"/>
-          <w:caps w:val="false"/>
-          <w:smallCaps w:val="false"/>
-          <w:strike w:val="false"/>
-          <w:dstrike w:val="false"/>
-          <w:color w:val="000000"/>
-          <w:position w:val="0"/>
-          <w:sz w:val="36"/>
-          <w:sz w:val="36"/>
-          <w:szCs w:val="36"/>
-          <w:u w:val="none"/>
-          <w:shd w:fill="auto" w:val="clear"/>
-          <w:vertAlign w:val="baseline"/>
-        </w:rPr>
-      </w:r>
-    </w:p>
-    <w:p>
-      <w:pPr>
-        <w:pStyle w:val="Normal"/>
-        <w:keepNext w:val="false"/>
-        <w:keepLines w:val="false"/>
-        <w:pageBreakBefore w:val="false"/>
-        <w:widowControl/>
-        <w:shd w:val="clear" w:fill="auto"/>
-        <w:spacing w:lineRule="auto" w:line="288" w:before="200" w:after="120"/>
-        <w:ind w:left="0" w:right="0" w:hanging="0"/>
-        <w:jc w:val="left"/>
-        <w:rPr>
-          <w:rFonts w:ascii="Liberation Sans" w:hAnsi="Liberation Sans" w:eastAsia="Liberation Sans" w:cs="Liberation Sans"/>
-          <w:b/>
-          <w:b/>
-          <w:i w:val="false"/>
-          <w:i w:val="false"/>
-          <w:caps w:val="false"/>
-          <w:smallCaps w:val="false"/>
-          <w:strike w:val="false"/>
-          <w:dstrike w:val="false"/>
-          <w:color w:val="000000"/>
-          <w:position w:val="0"/>
-          <w:sz w:val="36"/>
-          <w:sz w:val="36"/>
-          <w:szCs w:val="36"/>
-          <w:u w:val="none"/>
-          <w:shd w:fill="auto" w:val="clear"/>
-          <w:vertAlign w:val="baseline"/>
-        </w:rPr>
-      </w:pPr>
-      <w:r>
-        <w:rPr>
-          <w:rFonts w:eastAsia="Liberation Sans" w:cs="Liberation Sans" w:ascii="Liberation Sans" w:hAnsi="Liberation Sans"/>
-          <w:b/>
-          <w:i w:val="false"/>
-          <w:caps w:val="false"/>
-          <w:smallCaps w:val="false"/>
-          <w:strike w:val="false"/>
-          <w:dstrike w:val="false"/>
-          <w:color w:val="000000"/>
-          <w:position w:val="0"/>
-          <w:sz w:val="36"/>
-          <w:sz w:val="36"/>
-          <w:szCs w:val="36"/>
-          <w:u w:val="none"/>
-          <w:shd w:fill="auto" w:val="clear"/>
-          <w:vertAlign w:val="baseline"/>
-        </w:rPr>
-      </w:r>
-    </w:p>
-    <w:p>
-      <w:pPr>
-        <w:pStyle w:val="Normal"/>
-        <w:keepNext w:val="false"/>
-        <w:keepLines w:val="false"/>
-        <w:pageBreakBefore w:val="false"/>
-        <w:widowControl/>
-        <w:shd w:val="clear" w:fill="auto"/>
-        <w:spacing w:lineRule="auto" w:line="240" w:before="200" w:after="120"/>
-        <w:ind w:left="0" w:right="0" w:hanging="0"/>
-        <w:jc w:val="left"/>
-        <w:rPr>
-          <w:b/>
-          <w:b/>
-          <w:bCs/>
-        </w:rPr>
-      </w:pPr>
-      <w:r>
-        <w:rPr>
-          <w:rFonts w:eastAsia="Courier" w:cs="Courier" w:ascii="Courier" w:hAnsi="Courier"/>
-          <w:b/>
-          <w:bCs/>
+          <w:i w:val="false"/>
           <w:i w:val="false"/>
           <w:caps w:val="false"/>
           <w:smallCaps w:val="false"/>
@@ -1967,104 +1520,16 @@
           <w:dstrike w:val="false"/>
           <w:color w:val="515151"/>
           <w:position w:val="0"/>
-          <w:sz w:val="18"/>
+          <w:sz w:val="24"/>
           <w:sz w:val="18"/>
           <w:szCs w:val="18"/>
           <w:u w:val="none"/>
           <w:shd w:fill="auto" w:val="clear"/>
           <w:vertAlign w:val="baseline"/>
         </w:rPr>
-        <w:t>jupyter kernelspec list</w:t>
-      </w:r>
-    </w:p>
-    <w:p>
-      <w:pPr>
-        <w:pStyle w:val="Normal"/>
-        <w:keepNext w:val="false"/>
-        <w:keepLines w:val="false"/>
-        <w:pageBreakBefore w:val="false"/>
-        <w:widowControl/>
-        <w:shd w:val="clear" w:fill="auto"/>
-        <w:spacing w:lineRule="auto" w:line="288" w:before="200" w:after="120"/>
-        <w:ind w:left="0" w:right="0" w:hanging="0"/>
-        <w:jc w:val="left"/>
-        <w:rPr>
-          <w:rFonts w:ascii="Liberation Sans" w:hAnsi="Liberation Sans" w:eastAsia="Liberation Sans" w:cs="Liberation Sans"/>
-          <w:b/>
-          <w:b/>
-          <w:i w:val="false"/>
-          <w:i w:val="false"/>
-          <w:caps w:val="false"/>
-          <w:smallCaps w:val="false"/>
-          <w:strike w:val="false"/>
-          <w:dstrike w:val="false"/>
-          <w:color w:val="000000"/>
-          <w:position w:val="0"/>
-          <w:sz w:val="36"/>
-          <w:sz w:val="36"/>
-          <w:szCs w:val="36"/>
-          <w:u w:val="none"/>
-          <w:shd w:fill="auto" w:val="clear"/>
-          <w:vertAlign w:val="baseline"/>
-        </w:rPr>
-      </w:pPr>
-      <w:r>
-        <w:rPr>
-          <w:rFonts w:eastAsia="Liberation Sans" w:cs="Liberation Sans" w:ascii="Liberation Sans" w:hAnsi="Liberation Sans"/>
-          <w:b/>
-          <w:i w:val="false"/>
-          <w:caps w:val="false"/>
-          <w:smallCaps w:val="false"/>
-          <w:strike w:val="false"/>
-          <w:dstrike w:val="false"/>
-          <w:color w:val="000000"/>
-          <w:position w:val="0"/>
-          <w:sz w:val="36"/>
-          <w:sz w:val="36"/>
-          <w:szCs w:val="36"/>
-          <w:u w:val="none"/>
-          <w:shd w:fill="auto" w:val="clear"/>
-          <w:vertAlign w:val="baseline"/>
-        </w:rPr>
-      </w:r>
-    </w:p>
-    <w:p>
-      <w:pPr>
-        <w:pStyle w:val="Normal"/>
-        <w:keepNext w:val="false"/>
-        <w:keepLines w:val="false"/>
-        <w:pageBreakBefore w:val="false"/>
-        <w:widowControl/>
-        <w:shd w:val="clear" w:fill="auto"/>
-        <w:spacing w:lineRule="auto" w:line="240" w:before="200" w:after="120"/>
-        <w:ind w:left="0" w:right="0" w:hanging="0"/>
-        <w:jc w:val="left"/>
-        <w:rPr>
-          <w:b/>
-          <w:b/>
-          <w:bCs/>
-        </w:rPr>
-      </w:pPr>
-      <w:r>
-        <w:rPr>
-          <w:rFonts w:eastAsia="Courier" w:cs="Courier" w:ascii="Courier" w:hAnsi="Courier"/>
-          <w:b/>
-          <w:bCs/>
-          <w:i w:val="false"/>
-          <w:caps w:val="false"/>
-          <w:smallCaps w:val="false"/>
-          <w:strike w:val="false"/>
-          <w:dstrike w:val="false"/>
-          <w:color w:val="515151"/>
-          <w:position w:val="0"/>
-          <w:sz w:val="18"/>
-          <w:sz w:val="18"/>
-          <w:szCs w:val="18"/>
-          <w:u w:val="none"/>
-          <w:shd w:fill="auto" w:val="clear"/>
-          <w:vertAlign w:val="baseline"/>
-        </w:rPr>
-        <w:t>jupyter kernelspec uninstall envKi_ga_zelis_pobrisat</w:t>
+      </w:pPr>
+      <w:r>
+        <w:rPr/>
       </w:r>
     </w:p>
     <w:p>
@@ -2308,6 +1773,43 @@
     </w:p>
     <w:p>
       <w:pPr>
+        <w:pStyle w:val="Normal"/>
+        <w:widowControl/>
+        <w:numPr>
+          <w:ilvl w:val="0"/>
+          <w:numId w:val="19"/>
+        </w:numPr>
+        <w:shd w:val="clear" w:fill="auto"/>
+        <w:suppressAutoHyphens w:val="true"/>
+        <w:overflowPunct w:val="true"/>
+        <w:bidi w:val="0"/>
+        <w:spacing w:lineRule="auto" w:line="288" w:before="0" w:after="140"/>
+        <w:ind w:left="540" w:right="0" w:hanging="269"/>
+        <w:jc w:val="left"/>
+        <w:rPr/>
+      </w:pPr>
+      <w:r>
+        <w:rPr/>
+        <w:t xml:space="preserve">Ustvari virtual environment v jupyter </w:t>
+      </w:r>
+    </w:p>
+    <w:p>
+      <w:pPr>
+        <w:pStyle w:val="Normal"/>
+        <w:widowControl/>
+        <w:shd w:val="clear" w:fill="auto"/>
+        <w:spacing w:lineRule="auto" w:line="288" w:before="0" w:after="140"/>
+        <w:ind w:left="0" w:right="0" w:hanging="0"/>
+        <w:jc w:val="left"/>
+        <w:rPr/>
+      </w:pPr>
+      <w:r>
+        <w:rPr/>
+        <w:t xml:space="preserve">sledi nvodilom: https://github.com/nicknochnack/TFODCourse </w:t>
+      </w:r>
+    </w:p>
+    <w:p>
+      <w:pPr>
         <w:pStyle w:val="Heading2"/>
         <w:numPr>
           <w:ilvl w:val="1"/>
@@ -2931,7 +2433,7 @@
         <w:rPr/>
         <w:t xml:space="preserve">Objekti za detekcijo (vaja bo vzela model </w:t>
       </w:r>
-      <w:hyperlink r:id="rId13">
+      <w:hyperlink r:id="rId4">
         <w:r>
           <w:rPr>
             <w:rStyle w:val="InternetLink"/>
@@ -2953,11 +2455,7 @@
       </w:hyperlink>
       <w:r>
         <w:rPr/>
-        <w:t xml:space="preserve">  –&gt; </w:t>
-      </w:r>
-      <w:r>
-        <w:rPr/>
-        <w:t>v programu bo link od tega modela )</w:t>
+        <w:t xml:space="preserve">  –&gt; v programu bo link od tega modela )</w:t>
       </w:r>
     </w:p>
     <w:p>
@@ -3390,7 +2888,7 @@
           <w:ilvl w:val="0"/>
           <w:numId w:val="10"/>
         </w:numPr>
-        <w:overflowPunct w:val="false"/>
+        <w:overflowPunct w:val="true"/>
         <w:bidi w:val="0"/>
         <w:spacing w:lineRule="auto" w:line="288" w:before="0" w:after="140"/>
         <w:ind w:left="989" w:right="0" w:hanging="360"/>
@@ -3406,7 +2904,7 @@
       <w:pPr>
         <w:pStyle w:val="PreformattedText"/>
         <w:widowControl/>
-        <w:overflowPunct w:val="false"/>
+        <w:overflowPunct w:val="true"/>
         <w:bidi w:val="0"/>
         <w:spacing w:lineRule="auto" w:line="288" w:before="0" w:after="140"/>
         <w:ind w:left="989" w:right="0" w:hanging="360"/>
@@ -3598,7 +3096,7 @@
       <w:pPr>
         <w:pStyle w:val="TextBody"/>
         <w:widowControl/>
-        <w:overflowPunct w:val="false"/>
+        <w:overflowPunct w:val="true"/>
         <w:bidi w:val="0"/>
         <w:spacing w:lineRule="auto" w:line="288" w:before="0" w:after="140"/>
         <w:ind w:left="989" w:right="0" w:hanging="360"/>
@@ -7247,6 +6745,143 @@
     </w:lvl>
   </w:abstractNum>
   <w:abstractNum w:abstractNumId="19">
+    <w:lvl w:ilvl="0">
+      <w:start w:val="1"/>
+      <w:numFmt w:val="bullet"/>
+      <w:lvlText w:val=""/>
+      <w:lvlJc w:val="left"/>
+      <w:pPr>
+        <w:tabs>
+          <w:tab w:val="num" w:pos="360"/>
+        </w:tabs>
+        <w:ind w:left="360" w:hanging="360"/>
+      </w:pPr>
+      <w:rPr>
+        <w:rFonts w:ascii="Wingdings" w:hAnsi="Wingdings" w:cs="Wingdings" w:hint="default"/>
+      </w:rPr>
+    </w:lvl>
+    <w:lvl w:ilvl="1">
+      <w:start w:val="1"/>
+      <w:numFmt w:val="bullet"/>
+      <w:lvlText w:val=""/>
+      <w:lvlJc w:val="left"/>
+      <w:pPr>
+        <w:tabs>
+          <w:tab w:val="num" w:pos="720"/>
+        </w:tabs>
+        <w:ind w:left="720" w:hanging="360"/>
+      </w:pPr>
+      <w:rPr>
+        <w:rFonts w:ascii="Wingdings" w:hAnsi="Wingdings" w:cs="Wingdings" w:hint="default"/>
+      </w:rPr>
+    </w:lvl>
+    <w:lvl w:ilvl="2">
+      <w:start w:val="1"/>
+      <w:numFmt w:val="bullet"/>
+      <w:lvlText w:val=""/>
+      <w:lvlJc w:val="left"/>
+      <w:pPr>
+        <w:tabs>
+          <w:tab w:val="num" w:pos="1080"/>
+        </w:tabs>
+        <w:ind w:left="1080" w:hanging="360"/>
+      </w:pPr>
+      <w:rPr>
+        <w:rFonts w:ascii="Wingdings" w:hAnsi="Wingdings" w:cs="Wingdings" w:hint="default"/>
+      </w:rPr>
+    </w:lvl>
+    <w:lvl w:ilvl="3">
+      <w:start w:val="1"/>
+      <w:numFmt w:val="bullet"/>
+      <w:lvlText w:val=""/>
+      <w:lvlJc w:val="left"/>
+      <w:pPr>
+        <w:tabs>
+          <w:tab w:val="num" w:pos="1440"/>
+        </w:tabs>
+        <w:ind w:left="1440" w:hanging="360"/>
+      </w:pPr>
+      <w:rPr>
+        <w:rFonts w:ascii="Wingdings" w:hAnsi="Wingdings" w:cs="Wingdings" w:hint="default"/>
+      </w:rPr>
+    </w:lvl>
+    <w:lvl w:ilvl="4">
+      <w:start w:val="1"/>
+      <w:numFmt w:val="bullet"/>
+      <w:lvlText w:val=""/>
+      <w:lvlJc w:val="left"/>
+      <w:pPr>
+        <w:tabs>
+          <w:tab w:val="num" w:pos="1800"/>
+        </w:tabs>
+        <w:ind w:left="1800" w:hanging="360"/>
+      </w:pPr>
+      <w:rPr>
+        <w:rFonts w:ascii="Wingdings" w:hAnsi="Wingdings" w:cs="Wingdings" w:hint="default"/>
+      </w:rPr>
+    </w:lvl>
+    <w:lvl w:ilvl="5">
+      <w:start w:val="1"/>
+      <w:numFmt w:val="bullet"/>
+      <w:lvlText w:val=""/>
+      <w:lvlJc w:val="left"/>
+      <w:pPr>
+        <w:tabs>
+          <w:tab w:val="num" w:pos="2160"/>
+        </w:tabs>
+        <w:ind w:left="2160" w:hanging="360"/>
+      </w:pPr>
+      <w:rPr>
+        <w:rFonts w:ascii="Wingdings" w:hAnsi="Wingdings" w:cs="Wingdings" w:hint="default"/>
+      </w:rPr>
+    </w:lvl>
+    <w:lvl w:ilvl="6">
+      <w:start w:val="1"/>
+      <w:numFmt w:val="bullet"/>
+      <w:lvlText w:val=""/>
+      <w:lvlJc w:val="left"/>
+      <w:pPr>
+        <w:tabs>
+          <w:tab w:val="num" w:pos="2520"/>
+        </w:tabs>
+        <w:ind w:left="2520" w:hanging="360"/>
+      </w:pPr>
+      <w:rPr>
+        <w:rFonts w:ascii="Wingdings" w:hAnsi="Wingdings" w:cs="Wingdings" w:hint="default"/>
+      </w:rPr>
+    </w:lvl>
+    <w:lvl w:ilvl="7">
+      <w:start w:val="1"/>
+      <w:numFmt w:val="bullet"/>
+      <w:lvlText w:val=""/>
+      <w:lvlJc w:val="left"/>
+      <w:pPr>
+        <w:tabs>
+          <w:tab w:val="num" w:pos="2880"/>
+        </w:tabs>
+        <w:ind w:left="2880" w:hanging="360"/>
+      </w:pPr>
+      <w:rPr>
+        <w:rFonts w:ascii="Wingdings" w:hAnsi="Wingdings" w:cs="Wingdings" w:hint="default"/>
+      </w:rPr>
+    </w:lvl>
+    <w:lvl w:ilvl="8">
+      <w:start w:val="1"/>
+      <w:numFmt w:val="bullet"/>
+      <w:lvlText w:val=""/>
+      <w:lvlJc w:val="left"/>
+      <w:pPr>
+        <w:tabs>
+          <w:tab w:val="num" w:pos="3240"/>
+        </w:tabs>
+        <w:ind w:left="3240" w:hanging="360"/>
+      </w:pPr>
+      <w:rPr>
+        <w:rFonts w:ascii="Wingdings" w:hAnsi="Wingdings" w:cs="Wingdings" w:hint="default"/>
+      </w:rPr>
+    </w:lvl>
+  </w:abstractNum>
+  <w:abstractNum w:abstractNumId="20">
     <w:lvl w:ilvl="0">
       <w:start w:val="1"/>
       <w:numFmt w:val="none"/>
@@ -7422,6 +7057,9 @@
   <w:num w:numId="19">
     <w:abstractNumId w:val="19"/>
   </w:num>
+  <w:num w:numId="20">
+    <w:abstractNumId w:val="20"/>
+  </w:num>
 </w:numbering>
 </file>
 
@@ -7448,7 +7086,7 @@
     <w:pPr>
       <w:widowControl/>
       <w:suppressAutoHyphens w:val="true"/>
-      <w:overflowPunct w:val="false"/>
+      <w:overflowPunct w:val="true"/>
       <w:bidi w:val="0"/>
       <w:spacing w:before="0" w:after="0"/>
       <w:jc w:val="left"/>

</xml_diff>